<commit_message>
uploaded new docx with license in footer
</commit_message>
<xml_diff>
--- a/static/files/SLI-SLO-Specification-Template.docx
+++ b/static/files/SLI-SLO-Specification-Template.docx
@@ -16,7 +16,7 @@
         <w:rPr>
           <w:rtl w:val="0"/>
         </w:rPr>
-        <w:t xml:space="preserve">SLI/SLO Specification</w:t>
+        <w:t xml:space="preserve">SLI/SLO Specification Template</w:t>
       </w:r>
       <w:r>
         <w:rPr>
@@ -5049,11 +5049,53 @@
 <w:ftr xmlns:mc="http://schemas.openxmlformats.org/markup-compatibility/2006" xmlns:o="urn:schemas-microsoft-com:office:office" xmlns:r="http://schemas.openxmlformats.org/officeDocument/2006/relationships" xmlns:m="http://schemas.openxmlformats.org/officeDocument/2006/math" xmlns:v="urn:schemas-microsoft-com:vml" xmlns:wp="http://schemas.openxmlformats.org/drawingml/2006/wordprocessingDrawing" xmlns:w10="urn:schemas-microsoft-com:office:word" xmlns:w="http://schemas.openxmlformats.org/wordprocessingml/2006/main" xmlns:wne="http://schemas.microsoft.com/office/word/2006/wordml" xmlns:sl="http://schemas.openxmlformats.org/schemaLibrary/2006/main" xmlns:a="http://schemas.openxmlformats.org/drawingml/2006/main" xmlns:pic="http://schemas.openxmlformats.org/drawingml/2006/picture" xmlns:c="http://schemas.openxmlformats.org/drawingml/2006/chart" xmlns:lc="http://schemas.openxmlformats.org/drawingml/2006/lockedCanvas" xmlns:dgm="http://schemas.openxmlformats.org/drawingml/2006/diagram" xmlns:wps="http://schemas.microsoft.com/office/word/2010/wordprocessingShape" xmlns:wpg="http://schemas.microsoft.com/office/word/2010/wordprocessingGroup" xmlns:w14="http://schemas.microsoft.com/office/word/2010/wordml" xmlns:w15="http://schemas.microsoft.com/office/word/2012/wordml">
   <w:p>
     <w:pPr>
-      <w:jc w:val="right"/>
-      <w:rPr/>
+      <w:ind w:left="0" w:firstLine="0"/>
+      <w:jc w:val="center"/>
+      <w:rPr>
+        <w:sz w:val="18"/>
+        <w:szCs w:val="18"/>
+      </w:rPr>
     </w:pPr>
     <w:r>
-      <w:rPr/>
+      <w:rPr>
+        <w:sz w:val="18"/>
+        <w:szCs w:val="18"/>
+        <w:rtl w:val="0"/>
+      </w:rPr>
+      <w:t xml:space="preserve">This template is part of SLODLC </w:t>
+    </w:r>
+    <w:hyperlink r:id="rId1">
+      <w:r>
+        <w:rPr>
+          <w:color w:val="1155cc"/>
+          <w:sz w:val="18"/>
+          <w:szCs w:val="18"/>
+          <w:u w:val="single"/>
+          <w:rtl w:val="0"/>
+        </w:rPr>
+        <w:t xml:space="preserve">https://slodlc.com/Release_Notes/License</w:t>
+      </w:r>
+    </w:hyperlink>
+    <w:r>
+      <w:rPr>
+        <w:rtl w:val="0"/>
+      </w:rPr>
+    </w:r>
+  </w:p>
+  <w:p>
+    <w:pPr>
+      <w:ind w:left="0" w:firstLine="0"/>
+      <w:jc w:val="center"/>
+      <w:rPr>
+        <w:sz w:val="18"/>
+        <w:szCs w:val="18"/>
+      </w:rPr>
+    </w:pPr>
+    <w:r>
+      <w:rPr>
+        <w:sz w:val="18"/>
+        <w:szCs w:val="18"/>
+      </w:rPr>
       <w:fldChar w:fldCharType="begin"/>
       <w:instrText xml:space="preserve">PAGE</w:instrText>
       <w:fldChar w:fldCharType="separate"/>

</xml_diff>